<commit_message>
changes for interview prep
</commit_message>
<xml_diff>
--- a/Interview_questions (1).docx
+++ b/Interview_questions (1).docx
@@ -7302,6 +7302,510 @@
         </w:rPr>
       </w:pPr>
     </w:p>
+    <w:p>
+      <w:pPr>
+        <w:spacing w:before="100" w:beforeAutospacing="1" w:after="100" w:afterAutospacing="1" w:line="240" w:lineRule="auto"/>
+        <w:rPr>
+          <w:rFonts w:ascii="Times New Roman" w:eastAsia="Times New Roman" w:hAnsi="Times New Roman" w:cs="Times New Roman"/>
+          <w:kern w:val="0"/>
+          <w:lang w:eastAsia="en-GB"/>
+          <w14:ligatures w14:val="none"/>
+        </w:rPr>
+      </w:pPr>
+    </w:p>
+    <w:p>
+      <w:pPr>
+        <w:spacing w:before="100" w:beforeAutospacing="1" w:after="100" w:afterAutospacing="1" w:line="240" w:lineRule="auto"/>
+        <w:rPr>
+          <w:rFonts w:ascii="Times New Roman" w:eastAsia="Times New Roman" w:hAnsi="Times New Roman" w:cs="Times New Roman"/>
+          <w:kern w:val="0"/>
+          <w:lang w:eastAsia="en-GB"/>
+          <w14:ligatures w14:val="none"/>
+        </w:rPr>
+      </w:pPr>
+    </w:p>
+    <w:p>
+      <w:pPr>
+        <w:shd w:val="clear" w:color="auto" w:fill="FBFAF7"/>
+        <w:spacing w:after="0" w:line="240" w:lineRule="auto"/>
+        <w:textAlignment w:val="baseline"/>
+        <w:rPr>
+          <w:rFonts w:ascii="Helvetica Neue" w:eastAsia="Times New Roman" w:hAnsi="Helvetica Neue" w:cs="Times New Roman"/>
+          <w:color w:val="232323"/>
+          <w:kern w:val="0"/>
+          <w:sz w:val="21"/>
+          <w:szCs w:val="21"/>
+          <w:lang w:eastAsia="en-GB"/>
+          <w14:ligatures w14:val="none"/>
+        </w:rPr>
+      </w:pPr>
+      <w:r>
+        <w:rPr>
+          <w:rFonts w:ascii="inherit" w:eastAsia="Times New Roman" w:hAnsi="inherit" w:cs="Times New Roman"/>
+          <w:b/>
+          <w:bCs/>
+          <w:color w:val="232323"/>
+          <w:kern w:val="0"/>
+          <w:sz w:val="21"/>
+          <w:szCs w:val="21"/>
+          <w:bdr w:val="none" w:sz="0" w:space="0" w:color="auto" w:frame="1"/>
+          <w:lang w:eastAsia="en-GB"/>
+          <w14:ligatures w14:val="none"/>
+        </w:rPr>
+        <w:t>According to the recommendations which we discussed above:</w:t>
+      </w:r>
+    </w:p>
+    <w:p>
+      <w:pPr>
+        <w:numPr>
+          <w:ilvl w:val="0"/>
+          <w:numId w:val="21"/>
+        </w:numPr>
+        <w:shd w:val="clear" w:color="auto" w:fill="FBFAF7"/>
+        <w:spacing w:after="0" w:line="240" w:lineRule="auto"/>
+        <w:textAlignment w:val="baseline"/>
+        <w:rPr>
+          <w:rFonts w:ascii="Helvetica Neue" w:eastAsia="Times New Roman" w:hAnsi="Helvetica Neue" w:cs="Times New Roman"/>
+          <w:color w:val="232323"/>
+          <w:kern w:val="0"/>
+          <w:sz w:val="21"/>
+          <w:szCs w:val="21"/>
+          <w:lang w:eastAsia="en-GB"/>
+          <w14:ligatures w14:val="none"/>
+        </w:rPr>
+      </w:pPr>
+      <w:r>
+        <w:rPr>
+          <w:rFonts w:ascii="Helvetica Neue" w:eastAsia="Times New Roman" w:hAnsi="Helvetica Neue" w:cs="Times New Roman"/>
+          <w:color w:val="232323"/>
+          <w:kern w:val="0"/>
+          <w:sz w:val="21"/>
+          <w:szCs w:val="21"/>
+          <w:lang w:eastAsia="en-GB"/>
+          <w14:ligatures w14:val="none"/>
+        </w:rPr>
+        <w:t>Based on the recommendations mentioned above, Let’s assign 5 core per executors =&gt; </w:t>
+      </w:r>
+      <w:r>
+        <w:rPr>
+          <w:rFonts w:ascii="Monaco" w:eastAsia="Times New Roman" w:hAnsi="Monaco" w:cs="Courier New"/>
+          <w:color w:val="000000"/>
+          <w:kern w:val="0"/>
+          <w:sz w:val="21"/>
+          <w:szCs w:val="21"/>
+          <w:bdr w:val="none" w:sz="0" w:space="0" w:color="auto" w:frame="1"/>
+          <w:lang w:eastAsia="en-GB"/>
+          <w14:ligatures w14:val="none"/>
+        </w:rPr>
+        <w:t>--executor-cores = 5</w:t>
+      </w:r>
+      <w:r>
+        <w:rPr>
+          <w:rFonts w:ascii="Helvetica Neue" w:eastAsia="Times New Roman" w:hAnsi="Helvetica Neue" w:cs="Times New Roman"/>
+          <w:color w:val="232323"/>
+          <w:kern w:val="0"/>
+          <w:sz w:val="21"/>
+          <w:szCs w:val="21"/>
+          <w:lang w:eastAsia="en-GB"/>
+          <w14:ligatures w14:val="none"/>
+        </w:rPr>
+        <w:t> (for good HDFS throughput)</w:t>
+      </w:r>
+    </w:p>
+    <w:p>
+      <w:pPr>
+        <w:numPr>
+          <w:ilvl w:val="0"/>
+          <w:numId w:val="21"/>
+        </w:numPr>
+        <w:shd w:val="clear" w:color="auto" w:fill="FBFAF7"/>
+        <w:spacing w:after="0" w:line="240" w:lineRule="auto"/>
+        <w:textAlignment w:val="baseline"/>
+        <w:rPr>
+          <w:rFonts w:ascii="Helvetica Neue" w:eastAsia="Times New Roman" w:hAnsi="Helvetica Neue" w:cs="Times New Roman"/>
+          <w:color w:val="232323"/>
+          <w:kern w:val="0"/>
+          <w:sz w:val="21"/>
+          <w:szCs w:val="21"/>
+          <w:lang w:eastAsia="en-GB"/>
+          <w14:ligatures w14:val="none"/>
+        </w:rPr>
+      </w:pPr>
+      <w:r>
+        <w:rPr>
+          <w:rFonts w:ascii="Helvetica Neue" w:eastAsia="Times New Roman" w:hAnsi="Helvetica Neue" w:cs="Times New Roman"/>
+          <w:color w:val="232323"/>
+          <w:kern w:val="0"/>
+          <w:sz w:val="21"/>
+          <w:szCs w:val="21"/>
+          <w:lang w:eastAsia="en-GB"/>
+          <w14:ligatures w14:val="none"/>
+        </w:rPr>
+        <w:t xml:space="preserve">Leave 1 core per node for Hadoop/Yarn daemons =&gt; </w:t>
+      </w:r>
+      <w:proofErr w:type="spellStart"/>
+      <w:r>
+        <w:rPr>
+          <w:rFonts w:ascii="Helvetica Neue" w:eastAsia="Times New Roman" w:hAnsi="Helvetica Neue" w:cs="Times New Roman"/>
+          <w:color w:val="232323"/>
+          <w:kern w:val="0"/>
+          <w:sz w:val="21"/>
+          <w:szCs w:val="21"/>
+          <w:lang w:eastAsia="en-GB"/>
+          <w14:ligatures w14:val="none"/>
+        </w:rPr>
+        <w:t>Num</w:t>
+      </w:r>
+      <w:proofErr w:type="spellEnd"/>
+      <w:r>
+        <w:rPr>
+          <w:rFonts w:ascii="Helvetica Neue" w:eastAsia="Times New Roman" w:hAnsi="Helvetica Neue" w:cs="Times New Roman"/>
+          <w:color w:val="232323"/>
+          <w:kern w:val="0"/>
+          <w:sz w:val="21"/>
+          <w:szCs w:val="21"/>
+          <w:lang w:eastAsia="en-GB"/>
+          <w14:ligatures w14:val="none"/>
+        </w:rPr>
+        <w:t xml:space="preserve"> cores available per node = 16-1 = 15</w:t>
+      </w:r>
+    </w:p>
+    <w:p>
+      <w:pPr>
+        <w:numPr>
+          <w:ilvl w:val="0"/>
+          <w:numId w:val="21"/>
+        </w:numPr>
+        <w:shd w:val="clear" w:color="auto" w:fill="FBFAF7"/>
+        <w:spacing w:after="0" w:line="240" w:lineRule="auto"/>
+        <w:textAlignment w:val="baseline"/>
+        <w:rPr>
+          <w:rFonts w:ascii="Helvetica Neue" w:eastAsia="Times New Roman" w:hAnsi="Helvetica Neue" w:cs="Times New Roman"/>
+          <w:color w:val="232323"/>
+          <w:kern w:val="0"/>
+          <w:sz w:val="21"/>
+          <w:szCs w:val="21"/>
+          <w:lang w:eastAsia="en-GB"/>
+          <w14:ligatures w14:val="none"/>
+        </w:rPr>
+      </w:pPr>
+      <w:r>
+        <w:rPr>
+          <w:rFonts w:ascii="Helvetica Neue" w:eastAsia="Times New Roman" w:hAnsi="Helvetica Neue" w:cs="Times New Roman"/>
+          <w:color w:val="232323"/>
+          <w:kern w:val="0"/>
+          <w:sz w:val="21"/>
+          <w:szCs w:val="21"/>
+          <w:lang w:eastAsia="en-GB"/>
+          <w14:ligatures w14:val="none"/>
+        </w:rPr>
+        <w:t>So, Total available of cores in cluster = 15 x 10 = 150</w:t>
+      </w:r>
+    </w:p>
+    <w:p>
+      <w:pPr>
+        <w:numPr>
+          <w:ilvl w:val="0"/>
+          <w:numId w:val="21"/>
+        </w:numPr>
+        <w:shd w:val="clear" w:color="auto" w:fill="FBFAF7"/>
+        <w:spacing w:after="0" w:line="240" w:lineRule="auto"/>
+        <w:textAlignment w:val="baseline"/>
+        <w:rPr>
+          <w:rFonts w:ascii="Helvetica Neue" w:eastAsia="Times New Roman" w:hAnsi="Helvetica Neue" w:cs="Times New Roman"/>
+          <w:color w:val="232323"/>
+          <w:kern w:val="0"/>
+          <w:sz w:val="21"/>
+          <w:szCs w:val="21"/>
+          <w:lang w:eastAsia="en-GB"/>
+          <w14:ligatures w14:val="none"/>
+        </w:rPr>
+      </w:pPr>
+      <w:r>
+        <w:rPr>
+          <w:rFonts w:ascii="Monaco" w:eastAsia="Times New Roman" w:hAnsi="Monaco" w:cs="Courier New"/>
+          <w:color w:val="000000"/>
+          <w:kern w:val="0"/>
+          <w:sz w:val="21"/>
+          <w:szCs w:val="21"/>
+          <w:bdr w:val="none" w:sz="0" w:space="0" w:color="auto" w:frame="1"/>
+          <w:lang w:eastAsia="en-GB"/>
+          <w14:ligatures w14:val="none"/>
+        </w:rPr>
+        <w:t>Number of available executors = (total cores/</w:t>
+      </w:r>
+      <w:proofErr w:type="spellStart"/>
+      <w:r>
+        <w:rPr>
+          <w:rFonts w:ascii="Monaco" w:eastAsia="Times New Roman" w:hAnsi="Monaco" w:cs="Courier New"/>
+          <w:color w:val="000000"/>
+          <w:kern w:val="0"/>
+          <w:sz w:val="21"/>
+          <w:szCs w:val="21"/>
+          <w:bdr w:val="none" w:sz="0" w:space="0" w:color="auto" w:frame="1"/>
+          <w:lang w:eastAsia="en-GB"/>
+          <w14:ligatures w14:val="none"/>
+        </w:rPr>
+        <w:t>num</w:t>
+      </w:r>
+      <w:proofErr w:type="spellEnd"/>
+      <w:r>
+        <w:rPr>
+          <w:rFonts w:ascii="Monaco" w:eastAsia="Times New Roman" w:hAnsi="Monaco" w:cs="Courier New"/>
+          <w:color w:val="000000"/>
+          <w:kern w:val="0"/>
+          <w:sz w:val="21"/>
+          <w:szCs w:val="21"/>
+          <w:bdr w:val="none" w:sz="0" w:space="0" w:color="auto" w:frame="1"/>
+          <w:lang w:eastAsia="en-GB"/>
+          <w14:ligatures w14:val="none"/>
+        </w:rPr>
+        <w:t>-cores-per-executor) = 150/5 = 30</w:t>
+      </w:r>
+    </w:p>
+    <w:p>
+      <w:pPr>
+        <w:numPr>
+          <w:ilvl w:val="0"/>
+          <w:numId w:val="21"/>
+        </w:numPr>
+        <w:shd w:val="clear" w:color="auto" w:fill="FBFAF7"/>
+        <w:spacing w:after="0" w:line="240" w:lineRule="auto"/>
+        <w:textAlignment w:val="baseline"/>
+        <w:rPr>
+          <w:rFonts w:ascii="Helvetica Neue" w:eastAsia="Times New Roman" w:hAnsi="Helvetica Neue" w:cs="Times New Roman"/>
+          <w:color w:val="232323"/>
+          <w:kern w:val="0"/>
+          <w:sz w:val="21"/>
+          <w:szCs w:val="21"/>
+          <w:lang w:eastAsia="en-GB"/>
+          <w14:ligatures w14:val="none"/>
+        </w:rPr>
+      </w:pPr>
+      <w:r>
+        <w:rPr>
+          <w:rFonts w:ascii="Helvetica Neue" w:eastAsia="Times New Roman" w:hAnsi="Helvetica Neue" w:cs="Times New Roman"/>
+          <w:color w:val="232323"/>
+          <w:kern w:val="0"/>
+          <w:sz w:val="21"/>
+          <w:szCs w:val="21"/>
+          <w:lang w:eastAsia="en-GB"/>
+          <w14:ligatures w14:val="none"/>
+        </w:rPr>
+        <w:t xml:space="preserve">Leaving 1 executor for </w:t>
+      </w:r>
+      <w:proofErr w:type="spellStart"/>
+      <w:r>
+        <w:rPr>
+          <w:rFonts w:ascii="Helvetica Neue" w:eastAsia="Times New Roman" w:hAnsi="Helvetica Neue" w:cs="Times New Roman"/>
+          <w:color w:val="232323"/>
+          <w:kern w:val="0"/>
+          <w:sz w:val="21"/>
+          <w:szCs w:val="21"/>
+          <w:lang w:eastAsia="en-GB"/>
+          <w14:ligatures w14:val="none"/>
+        </w:rPr>
+        <w:t>ApplicationManager</w:t>
+      </w:r>
+      <w:proofErr w:type="spellEnd"/>
+      <w:r>
+        <w:rPr>
+          <w:rFonts w:ascii="Helvetica Neue" w:eastAsia="Times New Roman" w:hAnsi="Helvetica Neue" w:cs="Times New Roman"/>
+          <w:color w:val="232323"/>
+          <w:kern w:val="0"/>
+          <w:sz w:val="21"/>
+          <w:szCs w:val="21"/>
+          <w:lang w:eastAsia="en-GB"/>
+          <w14:ligatures w14:val="none"/>
+        </w:rPr>
+        <w:t xml:space="preserve"> =&gt; </w:t>
+      </w:r>
+      <w:r>
+        <w:rPr>
+          <w:rFonts w:ascii="Monaco" w:eastAsia="Times New Roman" w:hAnsi="Monaco" w:cs="Courier New"/>
+          <w:color w:val="000000"/>
+          <w:kern w:val="0"/>
+          <w:sz w:val="21"/>
+          <w:szCs w:val="21"/>
+          <w:bdr w:val="none" w:sz="0" w:space="0" w:color="auto" w:frame="1"/>
+          <w:lang w:eastAsia="en-GB"/>
+          <w14:ligatures w14:val="none"/>
+        </w:rPr>
+        <w:t>--</w:t>
+      </w:r>
+      <w:proofErr w:type="spellStart"/>
+      <w:r>
+        <w:rPr>
+          <w:rFonts w:ascii="Monaco" w:eastAsia="Times New Roman" w:hAnsi="Monaco" w:cs="Courier New"/>
+          <w:color w:val="000000"/>
+          <w:kern w:val="0"/>
+          <w:sz w:val="21"/>
+          <w:szCs w:val="21"/>
+          <w:bdr w:val="none" w:sz="0" w:space="0" w:color="auto" w:frame="1"/>
+          <w:lang w:eastAsia="en-GB"/>
+          <w14:ligatures w14:val="none"/>
+        </w:rPr>
+        <w:t>num</w:t>
+      </w:r>
+      <w:proofErr w:type="spellEnd"/>
+      <w:r>
+        <w:rPr>
+          <w:rFonts w:ascii="Monaco" w:eastAsia="Times New Roman" w:hAnsi="Monaco" w:cs="Courier New"/>
+          <w:color w:val="000000"/>
+          <w:kern w:val="0"/>
+          <w:sz w:val="21"/>
+          <w:szCs w:val="21"/>
+          <w:bdr w:val="none" w:sz="0" w:space="0" w:color="auto" w:frame="1"/>
+          <w:lang w:eastAsia="en-GB"/>
+          <w14:ligatures w14:val="none"/>
+        </w:rPr>
+        <w:t>-executors</w:t>
+      </w:r>
+      <w:r>
+        <w:rPr>
+          <w:rFonts w:ascii="Helvetica Neue" w:eastAsia="Times New Roman" w:hAnsi="Helvetica Neue" w:cs="Times New Roman"/>
+          <w:color w:val="232323"/>
+          <w:kern w:val="0"/>
+          <w:sz w:val="21"/>
+          <w:szCs w:val="21"/>
+          <w:lang w:eastAsia="en-GB"/>
+          <w14:ligatures w14:val="none"/>
+        </w:rPr>
+        <w:t> = 29</w:t>
+      </w:r>
+    </w:p>
+    <w:p>
+      <w:pPr>
+        <w:numPr>
+          <w:ilvl w:val="0"/>
+          <w:numId w:val="21"/>
+        </w:numPr>
+        <w:shd w:val="clear" w:color="auto" w:fill="FBFAF7"/>
+        <w:spacing w:after="0" w:line="240" w:lineRule="auto"/>
+        <w:textAlignment w:val="baseline"/>
+        <w:rPr>
+          <w:rFonts w:ascii="Helvetica Neue" w:eastAsia="Times New Roman" w:hAnsi="Helvetica Neue" w:cs="Times New Roman"/>
+          <w:color w:val="232323"/>
+          <w:kern w:val="0"/>
+          <w:sz w:val="21"/>
+          <w:szCs w:val="21"/>
+          <w:lang w:eastAsia="en-GB"/>
+          <w14:ligatures w14:val="none"/>
+        </w:rPr>
+      </w:pPr>
+      <w:r>
+        <w:rPr>
+          <w:rFonts w:ascii="Helvetica Neue" w:eastAsia="Times New Roman" w:hAnsi="Helvetica Neue" w:cs="Times New Roman"/>
+          <w:color w:val="232323"/>
+          <w:kern w:val="0"/>
+          <w:sz w:val="21"/>
+          <w:szCs w:val="21"/>
+          <w:lang w:eastAsia="en-GB"/>
+          <w14:ligatures w14:val="none"/>
+        </w:rPr>
+        <w:t>Number of executors per node = 30/10 = 3</w:t>
+      </w:r>
+    </w:p>
+    <w:p>
+      <w:pPr>
+        <w:numPr>
+          <w:ilvl w:val="0"/>
+          <w:numId w:val="21"/>
+        </w:numPr>
+        <w:shd w:val="clear" w:color="auto" w:fill="FBFAF7"/>
+        <w:spacing w:after="0" w:line="240" w:lineRule="auto"/>
+        <w:textAlignment w:val="baseline"/>
+        <w:rPr>
+          <w:rFonts w:ascii="Helvetica Neue" w:eastAsia="Times New Roman" w:hAnsi="Helvetica Neue" w:cs="Times New Roman"/>
+          <w:color w:val="232323"/>
+          <w:kern w:val="0"/>
+          <w:sz w:val="21"/>
+          <w:szCs w:val="21"/>
+          <w:lang w:eastAsia="en-GB"/>
+          <w14:ligatures w14:val="none"/>
+        </w:rPr>
+      </w:pPr>
+      <w:r>
+        <w:rPr>
+          <w:rFonts w:ascii="Helvetica Neue" w:eastAsia="Times New Roman" w:hAnsi="Helvetica Neue" w:cs="Times New Roman"/>
+          <w:color w:val="232323"/>
+          <w:kern w:val="0"/>
+          <w:sz w:val="21"/>
+          <w:szCs w:val="21"/>
+          <w:lang w:eastAsia="en-GB"/>
+          <w14:ligatures w14:val="none"/>
+        </w:rPr>
+        <w:t>Memory per executor = 64GB/3 = 21GB</w:t>
+      </w:r>
+    </w:p>
+    <w:p>
+      <w:pPr>
+        <w:numPr>
+          <w:ilvl w:val="0"/>
+          <w:numId w:val="21"/>
+        </w:numPr>
+        <w:shd w:val="clear" w:color="auto" w:fill="FBFAF7"/>
+        <w:spacing w:after="0" w:line="240" w:lineRule="auto"/>
+        <w:textAlignment w:val="baseline"/>
+        <w:rPr>
+          <w:rFonts w:ascii="Helvetica Neue" w:eastAsia="Times New Roman" w:hAnsi="Helvetica Neue" w:cs="Times New Roman"/>
+          <w:color w:val="232323"/>
+          <w:kern w:val="0"/>
+          <w:sz w:val="21"/>
+          <w:szCs w:val="21"/>
+          <w:lang w:eastAsia="en-GB"/>
+          <w14:ligatures w14:val="none"/>
+        </w:rPr>
+      </w:pPr>
+      <w:r>
+        <w:rPr>
+          <w:rFonts w:ascii="Helvetica Neue" w:eastAsia="Times New Roman" w:hAnsi="Helvetica Neue" w:cs="Times New Roman"/>
+          <w:color w:val="232323"/>
+          <w:kern w:val="0"/>
+          <w:sz w:val="21"/>
+          <w:szCs w:val="21"/>
+          <w:lang w:eastAsia="en-GB"/>
+          <w14:ligatures w14:val="none"/>
+        </w:rPr>
+        <w:t>Counting off heap overhead = 7% of 21GB = 3GB. So, actual </w:t>
+      </w:r>
+      <w:r>
+        <w:rPr>
+          <w:rFonts w:ascii="Monaco" w:eastAsia="Times New Roman" w:hAnsi="Monaco" w:cs="Courier New"/>
+          <w:color w:val="000000"/>
+          <w:kern w:val="0"/>
+          <w:sz w:val="21"/>
+          <w:szCs w:val="21"/>
+          <w:bdr w:val="none" w:sz="0" w:space="0" w:color="auto" w:frame="1"/>
+          <w:lang w:eastAsia="en-GB"/>
+          <w14:ligatures w14:val="none"/>
+        </w:rPr>
+        <w:t>--executor-memory</w:t>
+      </w:r>
+      <w:r>
+        <w:rPr>
+          <w:rFonts w:ascii="Helvetica Neue" w:eastAsia="Times New Roman" w:hAnsi="Helvetica Neue" w:cs="Times New Roman"/>
+          <w:color w:val="232323"/>
+          <w:kern w:val="0"/>
+          <w:sz w:val="21"/>
+          <w:szCs w:val="21"/>
+          <w:lang w:eastAsia="en-GB"/>
+          <w14:ligatures w14:val="none"/>
+        </w:rPr>
+        <w:t> = 21 - 3 = 18GB</w:t>
+      </w:r>
+    </w:p>
+    <w:p>
+      <w:pPr>
+        <w:spacing w:before="100" w:beforeAutospacing="1" w:after="100" w:afterAutospacing="1" w:line="240" w:lineRule="auto"/>
+        <w:rPr>
+          <w:rFonts w:ascii="Times New Roman" w:eastAsia="Times New Roman" w:hAnsi="Times New Roman" w:cs="Times New Roman"/>
+          <w:kern w:val="0"/>
+          <w:lang w:eastAsia="en-GB"/>
+          <w14:ligatures w14:val="none"/>
+        </w:rPr>
+      </w:pPr>
+    </w:p>
     <w:sectPr>
       <w:pgSz w:w="11906" w:h="16838"/>
       <w:pgMar w:top="1440" w:right="685" w:bottom="1440" w:left="1298" w:header="708" w:footer="708" w:gutter="0"/>
@@ -8105,6 +8609,155 @@
     </w:lvl>
   </w:abstractNum>
   <w:abstractNum w:abstractNumId="6" w15:restartNumberingAfterBreak="0">
+    <w:nsid w:val="1A851A56"/>
+    <w:multiLevelType w:val="multilevel"/>
+    <w:tmpl w:val="26A61BB6"/>
+    <w:lvl w:ilvl="0">
+      <w:start w:val="1"/>
+      <w:numFmt w:val="bullet"/>
+      <w:lvlText w:val=""/>
+      <w:lvlJc w:val="left"/>
+      <w:pPr>
+        <w:tabs>
+          <w:tab w:val="num" w:pos="720"/>
+        </w:tabs>
+        <w:ind w:left="720" w:hanging="360"/>
+      </w:pPr>
+      <w:rPr>
+        <w:rFonts w:ascii="Symbol" w:hAnsi="Symbol" w:hint="default"/>
+        <w:sz w:val="20"/>
+      </w:rPr>
+    </w:lvl>
+    <w:lvl w:ilvl="1" w:tentative="1">
+      <w:start w:val="1"/>
+      <w:numFmt w:val="bullet"/>
+      <w:lvlText w:val=""/>
+      <w:lvlJc w:val="left"/>
+      <w:pPr>
+        <w:tabs>
+          <w:tab w:val="num" w:pos="1440"/>
+        </w:tabs>
+        <w:ind w:left="1440" w:hanging="360"/>
+      </w:pPr>
+      <w:rPr>
+        <w:rFonts w:ascii="Symbol" w:hAnsi="Symbol" w:hint="default"/>
+        <w:sz w:val="20"/>
+      </w:rPr>
+    </w:lvl>
+    <w:lvl w:ilvl="2" w:tentative="1">
+      <w:start w:val="1"/>
+      <w:numFmt w:val="bullet"/>
+      <w:lvlText w:val=""/>
+      <w:lvlJc w:val="left"/>
+      <w:pPr>
+        <w:tabs>
+          <w:tab w:val="num" w:pos="2160"/>
+        </w:tabs>
+        <w:ind w:left="2160" w:hanging="360"/>
+      </w:pPr>
+      <w:rPr>
+        <w:rFonts w:ascii="Symbol" w:hAnsi="Symbol" w:hint="default"/>
+        <w:sz w:val="20"/>
+      </w:rPr>
+    </w:lvl>
+    <w:lvl w:ilvl="3" w:tentative="1">
+      <w:start w:val="1"/>
+      <w:numFmt w:val="bullet"/>
+      <w:lvlText w:val=""/>
+      <w:lvlJc w:val="left"/>
+      <w:pPr>
+        <w:tabs>
+          <w:tab w:val="num" w:pos="2880"/>
+        </w:tabs>
+        <w:ind w:left="2880" w:hanging="360"/>
+      </w:pPr>
+      <w:rPr>
+        <w:rFonts w:ascii="Symbol" w:hAnsi="Symbol" w:hint="default"/>
+        <w:sz w:val="20"/>
+      </w:rPr>
+    </w:lvl>
+    <w:lvl w:ilvl="4" w:tentative="1">
+      <w:start w:val="1"/>
+      <w:numFmt w:val="bullet"/>
+      <w:lvlText w:val=""/>
+      <w:lvlJc w:val="left"/>
+      <w:pPr>
+        <w:tabs>
+          <w:tab w:val="num" w:pos="3600"/>
+        </w:tabs>
+        <w:ind w:left="3600" w:hanging="360"/>
+      </w:pPr>
+      <w:rPr>
+        <w:rFonts w:ascii="Symbol" w:hAnsi="Symbol" w:hint="default"/>
+        <w:sz w:val="20"/>
+      </w:rPr>
+    </w:lvl>
+    <w:lvl w:ilvl="5" w:tentative="1">
+      <w:start w:val="1"/>
+      <w:numFmt w:val="bullet"/>
+      <w:lvlText w:val=""/>
+      <w:lvlJc w:val="left"/>
+      <w:pPr>
+        <w:tabs>
+          <w:tab w:val="num" w:pos="4320"/>
+        </w:tabs>
+        <w:ind w:left="4320" w:hanging="360"/>
+      </w:pPr>
+      <w:rPr>
+        <w:rFonts w:ascii="Symbol" w:hAnsi="Symbol" w:hint="default"/>
+        <w:sz w:val="20"/>
+      </w:rPr>
+    </w:lvl>
+    <w:lvl w:ilvl="6" w:tentative="1">
+      <w:start w:val="1"/>
+      <w:numFmt w:val="bullet"/>
+      <w:lvlText w:val=""/>
+      <w:lvlJc w:val="left"/>
+      <w:pPr>
+        <w:tabs>
+          <w:tab w:val="num" w:pos="5040"/>
+        </w:tabs>
+        <w:ind w:left="5040" w:hanging="360"/>
+      </w:pPr>
+      <w:rPr>
+        <w:rFonts w:ascii="Symbol" w:hAnsi="Symbol" w:hint="default"/>
+        <w:sz w:val="20"/>
+      </w:rPr>
+    </w:lvl>
+    <w:lvl w:ilvl="7" w:tentative="1">
+      <w:start w:val="1"/>
+      <w:numFmt w:val="bullet"/>
+      <w:lvlText w:val=""/>
+      <w:lvlJc w:val="left"/>
+      <w:pPr>
+        <w:tabs>
+          <w:tab w:val="num" w:pos="5760"/>
+        </w:tabs>
+        <w:ind w:left="5760" w:hanging="360"/>
+      </w:pPr>
+      <w:rPr>
+        <w:rFonts w:ascii="Symbol" w:hAnsi="Symbol" w:hint="default"/>
+        <w:sz w:val="20"/>
+      </w:rPr>
+    </w:lvl>
+    <w:lvl w:ilvl="8" w:tentative="1">
+      <w:start w:val="1"/>
+      <w:numFmt w:val="bullet"/>
+      <w:lvlText w:val=""/>
+      <w:lvlJc w:val="left"/>
+      <w:pPr>
+        <w:tabs>
+          <w:tab w:val="num" w:pos="6480"/>
+        </w:tabs>
+        <w:ind w:left="6480" w:hanging="360"/>
+      </w:pPr>
+      <w:rPr>
+        <w:rFonts w:ascii="Symbol" w:hAnsi="Symbol" w:hint="default"/>
+        <w:sz w:val="20"/>
+      </w:rPr>
+    </w:lvl>
+  </w:abstractNum>
+  <w:abstractNum w:abstractNumId="7" w15:restartNumberingAfterBreak="0">
     <w:nsid w:val="1C3018CB"/>
     <w:multiLevelType w:val="multilevel"/>
     <w:tmpl w:val="8DA810C2"/>
@@ -8253,7 +8906,7 @@
       </w:rPr>
     </w:lvl>
   </w:abstractNum>
-  <w:abstractNum w:abstractNumId="7" w15:restartNumberingAfterBreak="0">
+  <w:abstractNum w:abstractNumId="8" w15:restartNumberingAfterBreak="0">
     <w:nsid w:val="28270FAC"/>
     <w:multiLevelType w:val="multilevel"/>
     <w:tmpl w:val="D7B0078C"/>
@@ -8402,7 +9055,7 @@
       </w:rPr>
     </w:lvl>
   </w:abstractNum>
-  <w:abstractNum w:abstractNumId="8" w15:restartNumberingAfterBreak="0">
+  <w:abstractNum w:abstractNumId="9" w15:restartNumberingAfterBreak="0">
     <w:nsid w:val="2A3F768B"/>
     <w:multiLevelType w:val="multilevel"/>
     <w:tmpl w:val="2042FECE"/>
@@ -8551,7 +9204,7 @@
       </w:rPr>
     </w:lvl>
   </w:abstractNum>
-  <w:abstractNum w:abstractNumId="9" w15:restartNumberingAfterBreak="0">
+  <w:abstractNum w:abstractNumId="10" w15:restartNumberingAfterBreak="0">
     <w:nsid w:val="2C55640C"/>
     <w:multiLevelType w:val="multilevel"/>
     <w:tmpl w:val="DBAE2F8E"/>
@@ -8700,7 +9353,7 @@
       </w:rPr>
     </w:lvl>
   </w:abstractNum>
-  <w:abstractNum w:abstractNumId="10" w15:restartNumberingAfterBreak="0">
+  <w:abstractNum w:abstractNumId="11" w15:restartNumberingAfterBreak="0">
     <w:nsid w:val="32261ED1"/>
     <w:multiLevelType w:val="hybridMultilevel"/>
     <w:tmpl w:val="C66C92A6"/>
@@ -8813,7 +9466,7 @@
       </w:rPr>
     </w:lvl>
   </w:abstractNum>
-  <w:abstractNum w:abstractNumId="11" w15:restartNumberingAfterBreak="0">
+  <w:abstractNum w:abstractNumId="12" w15:restartNumberingAfterBreak="0">
     <w:nsid w:val="37591CDD"/>
     <w:multiLevelType w:val="multilevel"/>
     <w:tmpl w:val="1F9E4CC8"/>
@@ -8962,7 +9615,7 @@
       </w:rPr>
     </w:lvl>
   </w:abstractNum>
-  <w:abstractNum w:abstractNumId="12" w15:restartNumberingAfterBreak="0">
+  <w:abstractNum w:abstractNumId="13" w15:restartNumberingAfterBreak="0">
     <w:nsid w:val="4D091977"/>
     <w:multiLevelType w:val="multilevel"/>
     <w:tmpl w:val="49641584"/>
@@ -9111,7 +9764,7 @@
       </w:rPr>
     </w:lvl>
   </w:abstractNum>
-  <w:abstractNum w:abstractNumId="13" w15:restartNumberingAfterBreak="0">
+  <w:abstractNum w:abstractNumId="14" w15:restartNumberingAfterBreak="0">
     <w:nsid w:val="51E759D7"/>
     <w:multiLevelType w:val="multilevel"/>
     <w:tmpl w:val="B0FEAEE6"/>
@@ -9256,7 +9909,7 @@
       </w:rPr>
     </w:lvl>
   </w:abstractNum>
-  <w:abstractNum w:abstractNumId="14" w15:restartNumberingAfterBreak="0">
+  <w:abstractNum w:abstractNumId="15" w15:restartNumberingAfterBreak="0">
     <w:nsid w:val="5785449F"/>
     <w:multiLevelType w:val="multilevel"/>
     <w:tmpl w:val="93663F22"/>
@@ -9405,7 +10058,7 @@
       </w:rPr>
     </w:lvl>
   </w:abstractNum>
-  <w:abstractNum w:abstractNumId="15" w15:restartNumberingAfterBreak="0">
+  <w:abstractNum w:abstractNumId="16" w15:restartNumberingAfterBreak="0">
     <w:nsid w:val="57C86B37"/>
     <w:multiLevelType w:val="multilevel"/>
     <w:tmpl w:val="BEFAEFEA"/>
@@ -9554,7 +10207,7 @@
       </w:rPr>
     </w:lvl>
   </w:abstractNum>
-  <w:abstractNum w:abstractNumId="16" w15:restartNumberingAfterBreak="0">
+  <w:abstractNum w:abstractNumId="17" w15:restartNumberingAfterBreak="0">
     <w:nsid w:val="646421D9"/>
     <w:multiLevelType w:val="hybridMultilevel"/>
     <w:tmpl w:val="5CDE36E0"/>
@@ -9667,7 +10320,7 @@
       </w:rPr>
     </w:lvl>
   </w:abstractNum>
-  <w:abstractNum w:abstractNumId="17" w15:restartNumberingAfterBreak="0">
+  <w:abstractNum w:abstractNumId="18" w15:restartNumberingAfterBreak="0">
     <w:nsid w:val="6F166386"/>
     <w:multiLevelType w:val="multilevel"/>
     <w:tmpl w:val="947A7F88"/>
@@ -9812,7 +10465,7 @@
       </w:rPr>
     </w:lvl>
   </w:abstractNum>
-  <w:abstractNum w:abstractNumId="18" w15:restartNumberingAfterBreak="0">
+  <w:abstractNum w:abstractNumId="19" w15:restartNumberingAfterBreak="0">
     <w:nsid w:val="741D3C37"/>
     <w:multiLevelType w:val="multilevel"/>
     <w:tmpl w:val="74D201D6"/>
@@ -9925,7 +10578,7 @@
       </w:pPr>
     </w:lvl>
   </w:abstractNum>
-  <w:abstractNum w:abstractNumId="19" w15:restartNumberingAfterBreak="0">
+  <w:abstractNum w:abstractNumId="20" w15:restartNumberingAfterBreak="0">
     <w:nsid w:val="7AA4329A"/>
     <w:multiLevelType w:val="multilevel"/>
     <w:tmpl w:val="F796D0E2"/>
@@ -10078,25 +10731,25 @@
     <w:abstractNumId w:val="3"/>
   </w:num>
   <w:num w:numId="2" w16cid:durableId="625887315">
-    <w:abstractNumId w:val="14"/>
+    <w:abstractNumId w:val="15"/>
   </w:num>
   <w:num w:numId="3" w16cid:durableId="1441684663">
-    <w:abstractNumId w:val="12"/>
+    <w:abstractNumId w:val="13"/>
   </w:num>
   <w:num w:numId="4" w16cid:durableId="22445314">
-    <w:abstractNumId w:val="17"/>
+    <w:abstractNumId w:val="18"/>
   </w:num>
   <w:num w:numId="5" w16cid:durableId="489516673">
     <w:abstractNumId w:val="4"/>
   </w:num>
   <w:num w:numId="6" w16cid:durableId="701513804">
-    <w:abstractNumId w:val="13"/>
+    <w:abstractNumId w:val="14"/>
   </w:num>
   <w:num w:numId="7" w16cid:durableId="183711259">
     <w:abstractNumId w:val="1"/>
   </w:num>
   <w:num w:numId="8" w16cid:durableId="1320961561">
-    <w:abstractNumId w:val="15"/>
+    <w:abstractNumId w:val="16"/>
   </w:num>
   <w:num w:numId="9" w16cid:durableId="1555191916">
     <w:abstractNumId w:val="5"/>
@@ -10105,34 +10758,37 @@
     <w:abstractNumId w:val="2"/>
   </w:num>
   <w:num w:numId="11" w16cid:durableId="1996758073">
-    <w:abstractNumId w:val="7"/>
+    <w:abstractNumId w:val="8"/>
   </w:num>
   <w:num w:numId="12" w16cid:durableId="360713940">
-    <w:abstractNumId w:val="11"/>
+    <w:abstractNumId w:val="12"/>
   </w:num>
   <w:num w:numId="13" w16cid:durableId="1815951575">
-    <w:abstractNumId w:val="18"/>
+    <w:abstractNumId w:val="19"/>
   </w:num>
   <w:num w:numId="14" w16cid:durableId="2129009042">
-    <w:abstractNumId w:val="19"/>
+    <w:abstractNumId w:val="20"/>
   </w:num>
   <w:num w:numId="15" w16cid:durableId="912659853">
     <w:abstractNumId w:val="0"/>
   </w:num>
   <w:num w:numId="16" w16cid:durableId="1472097689">
-    <w:abstractNumId w:val="8"/>
+    <w:abstractNumId w:val="9"/>
   </w:num>
   <w:num w:numId="17" w16cid:durableId="346445196">
-    <w:abstractNumId w:val="6"/>
+    <w:abstractNumId w:val="7"/>
   </w:num>
   <w:num w:numId="18" w16cid:durableId="1809401068">
-    <w:abstractNumId w:val="9"/>
+    <w:abstractNumId w:val="10"/>
   </w:num>
   <w:num w:numId="19" w16cid:durableId="1075591729">
-    <w:abstractNumId w:val="10"/>
+    <w:abstractNumId w:val="11"/>
   </w:num>
   <w:num w:numId="20" w16cid:durableId="1731229709">
-    <w:abstractNumId w:val="16"/>
+    <w:abstractNumId w:val="17"/>
+  </w:num>
+  <w:num w:numId="21" w16cid:durableId="722799766">
+    <w:abstractNumId w:val="6"/>
   </w:num>
 </w:numbering>
 </file>

</xml_diff>

<commit_message>
adding sum more files
</commit_message>
<xml_diff>
--- a/Interview_questions (1).docx
+++ b/Interview_questions (1).docx
@@ -6870,7 +6870,7 @@
           <w:noProof/>
         </w:rPr>
         <w:pict w14:anchorId="3A86B70C">
-          <v:rect id="_x0000_i1026" alt="" style="width:451.3pt;height:.05pt;mso-width-percent:0;mso-height-percent:0;mso-width-percent:0;mso-height-percent:0" o:hralign="center" o:hrstd="t" o:hr="t" fillcolor="#a0a0a0" stroked="f"/>
+          <v:rect id="_x0000_i1030" alt="" style="width:451.3pt;height:.05pt;mso-width-percent:0;mso-height-percent:0;mso-width-percent:0;mso-height-percent:0" o:hralign="center" o:hrstd="t" o:hr="t" fillcolor="#a0a0a0" stroked="f"/>
         </w:pict>
       </w:r>
     </w:p>
@@ -7100,7 +7100,7 @@
           <w:noProof/>
         </w:rPr>
         <w:pict w14:anchorId="5D29083F">
-          <v:rect id="_x0000_i1025" alt="" style="width:451.3pt;height:.05pt;mso-width-percent:0;mso-height-percent:0;mso-width-percent:0;mso-height-percent:0" o:hralign="center" o:hrstd="t" o:hr="t" fillcolor="#a0a0a0" stroked="f"/>
+          <v:rect id="_x0000_i1029" alt="" style="width:451.3pt;height:.05pt;mso-width-percent:0;mso-height-percent:0;mso-width-percent:0;mso-height-percent:0" o:hralign="center" o:hrstd="t" o:hr="t" fillcolor="#a0a0a0" stroked="f"/>
         </w:pict>
       </w:r>
     </w:p>
@@ -7793,6 +7793,776 @@
           <w14:ligatures w14:val="none"/>
         </w:rPr>
         <w:t> = 21 - 3 = 18GB</w:t>
+      </w:r>
+    </w:p>
+    <w:p>
+      <w:pPr>
+        <w:pStyle w:val="NormalWeb"/>
+      </w:pPr>
+      <w:r>
+        <w:rPr>
+          <w:rStyle w:val="Strong"/>
+          <w:rFonts w:eastAsiaTheme="majorEastAsia"/>
+        </w:rPr>
+        <w:t>AQE</w:t>
+      </w:r>
+      <w:r>
+        <w:t xml:space="preserve"> in Spark stands for </w:t>
+      </w:r>
+      <w:r>
+        <w:rPr>
+          <w:rStyle w:val="Strong"/>
+          <w:rFonts w:eastAsiaTheme="majorEastAsia"/>
+        </w:rPr>
+        <w:t>Adaptive Query Execution</w:t>
+      </w:r>
+      <w:r>
+        <w:t>.</w:t>
+      </w:r>
+    </w:p>
+    <w:p>
+      <w:pPr>
+        <w:pStyle w:val="NormalWeb"/>
+      </w:pPr>
+      <w:r>
+        <w:t xml:space="preserve">It is a feature introduced in </w:t>
+      </w:r>
+      <w:r>
+        <w:rPr>
+          <w:rStyle w:val="Strong"/>
+          <w:rFonts w:eastAsiaTheme="majorEastAsia"/>
+        </w:rPr>
+        <w:t>Apache Spark 3.0</w:t>
+      </w:r>
+      <w:r>
+        <w:t xml:space="preserve"> that dynamically optimizes query plans at runtime, based on the actual data statistics collected during query execution. Prior to AQE, Spark relied only on static query planning based on estimated statistics, which could lead to suboptimal execution due to inaccurate estimates.</w:t>
+      </w:r>
+    </w:p>
+    <w:p>
+      <w:r>
+        <w:rPr>
+          <w:noProof/>
+        </w:rPr>
+        <w:pict w14:anchorId="24894A41">
+          <v:rect id="_x0000_i1028" alt="" style="width:451.3pt;height:.05pt;mso-width-percent:0;mso-height-percent:0;mso-width-percent:0;mso-height-percent:0" o:hralign="center" o:hrstd="t" o:hr="t" fillcolor="#a0a0a0" stroked="f"/>
+        </w:pict>
+      </w:r>
+    </w:p>
+    <w:p>
+      <w:pPr>
+        <w:pStyle w:val="Heading3"/>
+      </w:pPr>
+      <w:r>
+        <w:rPr>
+          <w:rFonts w:ascii="Apple Color Emoji" w:hAnsi="Apple Color Emoji" w:cs="Apple Color Emoji"/>
+        </w:rPr>
+        <w:t>🔧</w:t>
+      </w:r>
+      <w:r>
+        <w:t xml:space="preserve"> </w:t>
+      </w:r>
+      <w:r>
+        <w:rPr>
+          <w:rStyle w:val="Strong"/>
+          <w:b w:val="0"/>
+          <w:bCs w:val="0"/>
+        </w:rPr>
+        <w:t>Key Features of AQE:</w:t>
+      </w:r>
+    </w:p>
+    <w:p>
+      <w:pPr>
+        <w:pStyle w:val="Heading3"/>
+        <w:numPr>
+          <w:ilvl w:val="0"/>
+          <w:numId w:val="22"/>
+        </w:numPr>
+      </w:pPr>
+      <w:r>
+        <w:rPr>
+          <w:rStyle w:val="Strong"/>
+          <w:b w:val="0"/>
+          <w:bCs w:val="0"/>
+        </w:rPr>
+        <w:t>Dynamic Join Strategy Selection</w:t>
+      </w:r>
+    </w:p>
+    <w:p>
+      <w:pPr>
+        <w:pStyle w:val="NormalWeb"/>
+        <w:numPr>
+          <w:ilvl w:val="1"/>
+          <w:numId w:val="22"/>
+        </w:numPr>
+      </w:pPr>
+      <w:r>
+        <w:t xml:space="preserve">Spark can </w:t>
+      </w:r>
+      <w:r>
+        <w:rPr>
+          <w:rStyle w:val="Strong"/>
+          <w:rFonts w:eastAsiaTheme="majorEastAsia"/>
+        </w:rPr>
+        <w:t>switch join types</w:t>
+      </w:r>
+      <w:r>
+        <w:t xml:space="preserve"> (e.g., from Sort-Merge Join to Broadcast Join) during execution if it finds one side of the join is small enough to broadcast.</w:t>
+      </w:r>
+    </w:p>
+    <w:p>
+      <w:pPr>
+        <w:pStyle w:val="Heading3"/>
+        <w:numPr>
+          <w:ilvl w:val="0"/>
+          <w:numId w:val="22"/>
+        </w:numPr>
+      </w:pPr>
+      <w:r>
+        <w:rPr>
+          <w:rStyle w:val="Strong"/>
+          <w:b w:val="0"/>
+          <w:bCs w:val="0"/>
+        </w:rPr>
+        <w:t>Dynamic Partition Pruning</w:t>
+      </w:r>
+    </w:p>
+    <w:p>
+      <w:pPr>
+        <w:pStyle w:val="NormalWeb"/>
+        <w:numPr>
+          <w:ilvl w:val="1"/>
+          <w:numId w:val="22"/>
+        </w:numPr>
+      </w:pPr>
+      <w:r>
+        <w:t xml:space="preserve">Spark can </w:t>
+      </w:r>
+      <w:r>
+        <w:rPr>
+          <w:rStyle w:val="Strong"/>
+          <w:rFonts w:eastAsiaTheme="majorEastAsia"/>
+        </w:rPr>
+        <w:t>prune unnecessary partitions</w:t>
+      </w:r>
+      <w:r>
+        <w:t xml:space="preserve"> during query execution rather than at compile time, which reduces I/O.</w:t>
+      </w:r>
+    </w:p>
+    <w:p>
+      <w:pPr>
+        <w:pStyle w:val="Heading3"/>
+        <w:numPr>
+          <w:ilvl w:val="0"/>
+          <w:numId w:val="22"/>
+        </w:numPr>
+      </w:pPr>
+      <w:r>
+        <w:rPr>
+          <w:rStyle w:val="Strong"/>
+          <w:b w:val="0"/>
+          <w:bCs w:val="0"/>
+        </w:rPr>
+        <w:lastRenderedPageBreak/>
+        <w:t>Handling Skewed Joins</w:t>
+      </w:r>
+    </w:p>
+    <w:p>
+      <w:pPr>
+        <w:pStyle w:val="NormalWeb"/>
+        <w:numPr>
+          <w:ilvl w:val="1"/>
+          <w:numId w:val="22"/>
+        </w:numPr>
+      </w:pPr>
+      <w:r>
+        <w:t xml:space="preserve">AQE can detect </w:t>
+      </w:r>
+      <w:r>
+        <w:rPr>
+          <w:rStyle w:val="Strong"/>
+          <w:rFonts w:eastAsiaTheme="majorEastAsia"/>
+        </w:rPr>
+        <w:t>data skew</w:t>
+      </w:r>
+      <w:r>
+        <w:t xml:space="preserve"> at runtime and </w:t>
+      </w:r>
+      <w:r>
+        <w:rPr>
+          <w:rStyle w:val="Strong"/>
+          <w:rFonts w:eastAsiaTheme="majorEastAsia"/>
+        </w:rPr>
+        <w:t>split skewed partitions</w:t>
+      </w:r>
+      <w:r>
+        <w:t xml:space="preserve"> into smaller ones to avoid stragglers.</w:t>
+      </w:r>
+    </w:p>
+    <w:p>
+      <w:pPr>
+        <w:pStyle w:val="Heading3"/>
+        <w:numPr>
+          <w:ilvl w:val="0"/>
+          <w:numId w:val="22"/>
+        </w:numPr>
+      </w:pPr>
+      <w:r>
+        <w:rPr>
+          <w:rStyle w:val="Strong"/>
+          <w:b w:val="0"/>
+          <w:bCs w:val="0"/>
+        </w:rPr>
+        <w:t>Coalescing Shuffle Partitions</w:t>
+      </w:r>
+    </w:p>
+    <w:p>
+      <w:pPr>
+        <w:pStyle w:val="NormalWeb"/>
+        <w:numPr>
+          <w:ilvl w:val="1"/>
+          <w:numId w:val="22"/>
+        </w:numPr>
+      </w:pPr>
+      <w:r>
+        <w:t xml:space="preserve">Based on the size of data in each shuffle partition, AQE can </w:t>
+      </w:r>
+      <w:r>
+        <w:rPr>
+          <w:rStyle w:val="Strong"/>
+          <w:rFonts w:eastAsiaTheme="majorEastAsia"/>
+        </w:rPr>
+        <w:t>dynamically reduce the number of shuffle partitions</w:t>
+      </w:r>
+      <w:r>
+        <w:t>, improving performance and reducing overhead.</w:t>
+      </w:r>
+    </w:p>
+    <w:p>
+      <w:r>
+        <w:rPr>
+          <w:noProof/>
+        </w:rPr>
+        <w:pict w14:anchorId="41F2643F">
+          <v:rect id="_x0000_i1027" alt="" style="width:451.3pt;height:.05pt;mso-width-percent:0;mso-height-percent:0;mso-width-percent:0;mso-height-percent:0" o:hralign="center" o:hrstd="t" o:hr="t" fillcolor="#a0a0a0" stroked="f"/>
+        </w:pict>
+      </w:r>
+    </w:p>
+    <w:p>
+      <w:pPr>
+        <w:pStyle w:val="Heading3"/>
+      </w:pPr>
+      <w:r>
+        <w:rPr>
+          <w:rFonts w:ascii="Apple Color Emoji" w:hAnsi="Apple Color Emoji" w:cs="Apple Color Emoji"/>
+        </w:rPr>
+        <w:t>🔍</w:t>
+      </w:r>
+      <w:r>
+        <w:t xml:space="preserve"> </w:t>
+      </w:r>
+      <w:r>
+        <w:rPr>
+          <w:rStyle w:val="Strong"/>
+          <w:b w:val="0"/>
+          <w:bCs w:val="0"/>
+        </w:rPr>
+        <w:t>How to Enable AQE:</w:t>
+      </w:r>
+    </w:p>
+    <w:p>
+      <w:pPr>
+        <w:pStyle w:val="NormalWeb"/>
+      </w:pPr>
+      <w:r>
+        <w:t xml:space="preserve">In Spark 3.0+, it is </w:t>
+      </w:r>
+      <w:r>
+        <w:rPr>
+          <w:rStyle w:val="Strong"/>
+          <w:rFonts w:eastAsiaTheme="majorEastAsia"/>
+        </w:rPr>
+        <w:t>disabled by default</w:t>
+      </w:r>
+      <w:r>
+        <w:t>, but you can enable it:</w:t>
+      </w:r>
+    </w:p>
+    <w:p>
+      <w:pPr>
+        <w:pStyle w:val="HTMLPreformatted"/>
+      </w:pPr>
+      <w:r>
+        <w:t>python</w:t>
+      </w:r>
+    </w:p>
+    <w:p>
+      <w:pPr>
+        <w:pStyle w:val="HTMLPreformatted"/>
+      </w:pPr>
+      <w:proofErr w:type="spellStart"/>
+      <w:r>
+        <w:t>CopyEdit</w:t>
+      </w:r>
+      <w:proofErr w:type="spellEnd"/>
+    </w:p>
+    <w:p>
+      <w:pPr>
+        <w:pStyle w:val="HTMLPreformatted"/>
+        <w:rPr>
+          <w:rStyle w:val="HTMLCode"/>
+          <w:rFonts w:eastAsiaTheme="majorEastAsia"/>
+        </w:rPr>
+      </w:pPr>
+      <w:proofErr w:type="spellStart"/>
+      <w:r>
+        <w:rPr>
+          <w:rStyle w:val="HTMLCode"/>
+          <w:rFonts w:eastAsiaTheme="majorEastAsia"/>
+        </w:rPr>
+        <w:t>spark.conf.</w:t>
+      </w:r>
+      <w:r>
+        <w:rPr>
+          <w:rStyle w:val="hljs-builtin"/>
+          <w:rFonts w:eastAsiaTheme="majorEastAsia"/>
+        </w:rPr>
+        <w:t>set</w:t>
+      </w:r>
+      <w:proofErr w:type="spellEnd"/>
+      <w:r>
+        <w:rPr>
+          <w:rStyle w:val="HTMLCode"/>
+          <w:rFonts w:eastAsiaTheme="majorEastAsia"/>
+        </w:rPr>
+        <w:t>(</w:t>
+      </w:r>
+      <w:r>
+        <w:rPr>
+          <w:rStyle w:val="hljs-string"/>
+          <w:rFonts w:eastAsiaTheme="majorEastAsia"/>
+        </w:rPr>
+        <w:t>"</w:t>
+      </w:r>
+      <w:proofErr w:type="spellStart"/>
+      <w:r>
+        <w:rPr>
+          <w:rStyle w:val="hljs-string"/>
+          <w:rFonts w:eastAsiaTheme="majorEastAsia"/>
+        </w:rPr>
+        <w:t>spark.sql.adaptive.enabled</w:t>
+      </w:r>
+      <w:proofErr w:type="spellEnd"/>
+      <w:r>
+        <w:rPr>
+          <w:rStyle w:val="hljs-string"/>
+          <w:rFonts w:eastAsiaTheme="majorEastAsia"/>
+        </w:rPr>
+        <w:t>"</w:t>
+      </w:r>
+      <w:r>
+        <w:rPr>
+          <w:rStyle w:val="HTMLCode"/>
+          <w:rFonts w:eastAsiaTheme="majorEastAsia"/>
+        </w:rPr>
+        <w:t xml:space="preserve">, </w:t>
+      </w:r>
+      <w:r>
+        <w:rPr>
+          <w:rStyle w:val="hljs-string"/>
+          <w:rFonts w:eastAsiaTheme="majorEastAsia"/>
+        </w:rPr>
+        <w:t>"true"</w:t>
+      </w:r>
+      <w:r>
+        <w:rPr>
+          <w:rStyle w:val="HTMLCode"/>
+          <w:rFonts w:eastAsiaTheme="majorEastAsia"/>
+        </w:rPr>
+        <w:t>)</w:t>
+      </w:r>
+    </w:p>
+    <w:p>
+      <w:pPr>
+        <w:pStyle w:val="NormalWeb"/>
+      </w:pPr>
+      <w:r>
+        <w:t>Other related configs:</w:t>
+      </w:r>
+    </w:p>
+    <w:p>
+      <w:pPr>
+        <w:pStyle w:val="HTMLPreformatted"/>
+      </w:pPr>
+      <w:r>
+        <w:t>python</w:t>
+      </w:r>
+    </w:p>
+    <w:p>
+      <w:pPr>
+        <w:pStyle w:val="HTMLPreformatted"/>
+      </w:pPr>
+      <w:proofErr w:type="spellStart"/>
+      <w:r>
+        <w:t>CopyEdit</w:t>
+      </w:r>
+      <w:proofErr w:type="spellEnd"/>
+    </w:p>
+    <w:p>
+      <w:pPr>
+        <w:pStyle w:val="HTMLPreformatted"/>
+        <w:rPr>
+          <w:rStyle w:val="HTMLCode"/>
+          <w:rFonts w:eastAsiaTheme="majorEastAsia"/>
+        </w:rPr>
+      </w:pPr>
+      <w:proofErr w:type="spellStart"/>
+      <w:r>
+        <w:rPr>
+          <w:rStyle w:val="HTMLCode"/>
+          <w:rFonts w:eastAsiaTheme="majorEastAsia"/>
+        </w:rPr>
+        <w:t>spark.conf.</w:t>
+      </w:r>
+      <w:r>
+        <w:rPr>
+          <w:rStyle w:val="hljs-builtin"/>
+          <w:rFonts w:eastAsiaTheme="majorEastAsia"/>
+        </w:rPr>
+        <w:t>set</w:t>
+      </w:r>
+      <w:proofErr w:type="spellEnd"/>
+      <w:r>
+        <w:rPr>
+          <w:rStyle w:val="HTMLCode"/>
+          <w:rFonts w:eastAsiaTheme="majorEastAsia"/>
+        </w:rPr>
+        <w:t>(</w:t>
+      </w:r>
+      <w:r>
+        <w:rPr>
+          <w:rStyle w:val="hljs-string"/>
+          <w:rFonts w:eastAsiaTheme="majorEastAsia"/>
+        </w:rPr>
+        <w:t>"</w:t>
+      </w:r>
+      <w:proofErr w:type="spellStart"/>
+      <w:r>
+        <w:rPr>
+          <w:rStyle w:val="hljs-string"/>
+          <w:rFonts w:eastAsiaTheme="majorEastAsia"/>
+        </w:rPr>
+        <w:t>spark.sql.adaptive.coalescePartitions.enabled</w:t>
+      </w:r>
+      <w:proofErr w:type="spellEnd"/>
+      <w:r>
+        <w:rPr>
+          <w:rStyle w:val="hljs-string"/>
+          <w:rFonts w:eastAsiaTheme="majorEastAsia"/>
+        </w:rPr>
+        <w:t>"</w:t>
+      </w:r>
+      <w:r>
+        <w:rPr>
+          <w:rStyle w:val="HTMLCode"/>
+          <w:rFonts w:eastAsiaTheme="majorEastAsia"/>
+        </w:rPr>
+        <w:t xml:space="preserve">, </w:t>
+      </w:r>
+      <w:r>
+        <w:rPr>
+          <w:rStyle w:val="hljs-string"/>
+          <w:rFonts w:eastAsiaTheme="majorEastAsia"/>
+        </w:rPr>
+        <w:t>"true"</w:t>
+      </w:r>
+      <w:r>
+        <w:rPr>
+          <w:rStyle w:val="HTMLCode"/>
+          <w:rFonts w:eastAsiaTheme="majorEastAsia"/>
+        </w:rPr>
+        <w:t>)</w:t>
+      </w:r>
+    </w:p>
+    <w:p>
+      <w:pPr>
+        <w:pStyle w:val="HTMLPreformatted"/>
+        <w:rPr>
+          <w:rStyle w:val="HTMLCode"/>
+          <w:rFonts w:eastAsiaTheme="majorEastAsia"/>
+        </w:rPr>
+      </w:pPr>
+      <w:proofErr w:type="spellStart"/>
+      <w:r>
+        <w:rPr>
+          <w:rStyle w:val="HTMLCode"/>
+          <w:rFonts w:eastAsiaTheme="majorEastAsia"/>
+        </w:rPr>
+        <w:t>spark.conf.</w:t>
+      </w:r>
+      <w:r>
+        <w:rPr>
+          <w:rStyle w:val="hljs-builtin"/>
+          <w:rFonts w:eastAsiaTheme="majorEastAsia"/>
+        </w:rPr>
+        <w:t>set</w:t>
+      </w:r>
+      <w:proofErr w:type="spellEnd"/>
+      <w:r>
+        <w:rPr>
+          <w:rStyle w:val="HTMLCode"/>
+          <w:rFonts w:eastAsiaTheme="majorEastAsia"/>
+        </w:rPr>
+        <w:t>(</w:t>
+      </w:r>
+      <w:r>
+        <w:rPr>
+          <w:rStyle w:val="hljs-string"/>
+          <w:rFonts w:eastAsiaTheme="majorEastAsia"/>
+        </w:rPr>
+        <w:t>"</w:t>
+      </w:r>
+      <w:proofErr w:type="spellStart"/>
+      <w:r>
+        <w:rPr>
+          <w:rStyle w:val="hljs-string"/>
+          <w:rFonts w:eastAsiaTheme="majorEastAsia"/>
+        </w:rPr>
+        <w:t>spark.sql.adaptive.skewJoin.enabled</w:t>
+      </w:r>
+      <w:proofErr w:type="spellEnd"/>
+      <w:r>
+        <w:rPr>
+          <w:rStyle w:val="hljs-string"/>
+          <w:rFonts w:eastAsiaTheme="majorEastAsia"/>
+        </w:rPr>
+        <w:t>"</w:t>
+      </w:r>
+      <w:r>
+        <w:rPr>
+          <w:rStyle w:val="HTMLCode"/>
+          <w:rFonts w:eastAsiaTheme="majorEastAsia"/>
+        </w:rPr>
+        <w:t xml:space="preserve">, </w:t>
+      </w:r>
+      <w:r>
+        <w:rPr>
+          <w:rStyle w:val="hljs-string"/>
+          <w:rFonts w:eastAsiaTheme="majorEastAsia"/>
+        </w:rPr>
+        <w:t>"true"</w:t>
+      </w:r>
+      <w:r>
+        <w:rPr>
+          <w:rStyle w:val="HTMLCode"/>
+          <w:rFonts w:eastAsiaTheme="majorEastAsia"/>
+        </w:rPr>
+        <w:t>)</w:t>
+      </w:r>
+    </w:p>
+    <w:p>
+      <w:pPr>
+        <w:pStyle w:val="HTMLPreformatted"/>
+        <w:rPr>
+          <w:rStyle w:val="HTMLCode"/>
+          <w:rFonts w:eastAsiaTheme="majorEastAsia"/>
+        </w:rPr>
+      </w:pPr>
+      <w:proofErr w:type="spellStart"/>
+      <w:r>
+        <w:rPr>
+          <w:rStyle w:val="HTMLCode"/>
+          <w:rFonts w:eastAsiaTheme="majorEastAsia"/>
+        </w:rPr>
+        <w:t>spark.conf.</w:t>
+      </w:r>
+      <w:r>
+        <w:rPr>
+          <w:rStyle w:val="hljs-builtin"/>
+          <w:rFonts w:eastAsiaTheme="majorEastAsia"/>
+        </w:rPr>
+        <w:t>set</w:t>
+      </w:r>
+      <w:proofErr w:type="spellEnd"/>
+      <w:r>
+        <w:rPr>
+          <w:rStyle w:val="HTMLCode"/>
+          <w:rFonts w:eastAsiaTheme="majorEastAsia"/>
+        </w:rPr>
+        <w:t>(</w:t>
+      </w:r>
+      <w:r>
+        <w:rPr>
+          <w:rStyle w:val="hljs-string"/>
+          <w:rFonts w:eastAsiaTheme="majorEastAsia"/>
+        </w:rPr>
+        <w:t>"</w:t>
+      </w:r>
+      <w:proofErr w:type="spellStart"/>
+      <w:r>
+        <w:rPr>
+          <w:rStyle w:val="hljs-string"/>
+          <w:rFonts w:eastAsiaTheme="majorEastAsia"/>
+        </w:rPr>
+        <w:t>spark.sql.adaptive.localShuffleReader.enabled</w:t>
+      </w:r>
+      <w:proofErr w:type="spellEnd"/>
+      <w:r>
+        <w:rPr>
+          <w:rStyle w:val="hljs-string"/>
+          <w:rFonts w:eastAsiaTheme="majorEastAsia"/>
+        </w:rPr>
+        <w:t>"</w:t>
+      </w:r>
+      <w:r>
+        <w:rPr>
+          <w:rStyle w:val="HTMLCode"/>
+          <w:rFonts w:eastAsiaTheme="majorEastAsia"/>
+        </w:rPr>
+        <w:t xml:space="preserve">, </w:t>
+      </w:r>
+      <w:r>
+        <w:rPr>
+          <w:rStyle w:val="hljs-string"/>
+          <w:rFonts w:eastAsiaTheme="majorEastAsia"/>
+        </w:rPr>
+        <w:t>"true"</w:t>
+      </w:r>
+      <w:r>
+        <w:rPr>
+          <w:rStyle w:val="HTMLCode"/>
+          <w:rFonts w:eastAsiaTheme="majorEastAsia"/>
+        </w:rPr>
+        <w:t>)</w:t>
+      </w:r>
+    </w:p>
+    <w:p>
+      <w:r>
+        <w:rPr>
+          <w:noProof/>
+        </w:rPr>
+        <w:pict w14:anchorId="0AFCAD6A">
+          <v:rect id="_x0000_i1026" alt="" style="width:451.3pt;height:.05pt;mso-width-percent:0;mso-height-percent:0;mso-width-percent:0;mso-height-percent:0" o:hralign="center" o:hrstd="t" o:hr="t" fillcolor="#a0a0a0" stroked="f"/>
+        </w:pict>
+      </w:r>
+    </w:p>
+    <w:p>
+      <w:pPr>
+        <w:pStyle w:val="Heading3"/>
+      </w:pPr>
+      <w:r>
+        <w:rPr>
+          <w:rFonts w:ascii="Apple Color Emoji" w:hAnsi="Apple Color Emoji" w:cs="Apple Color Emoji"/>
+        </w:rPr>
+        <w:t>📊</w:t>
+      </w:r>
+      <w:r>
+        <w:t xml:space="preserve"> Example Scenario:</w:t>
+      </w:r>
+    </w:p>
+    <w:p>
+      <w:pPr>
+        <w:pStyle w:val="NormalWeb"/>
+      </w:pPr>
+      <w:r>
+        <w:t xml:space="preserve">You expect a large dataset on both sides of a join, so you plan a </w:t>
+      </w:r>
+      <w:r>
+        <w:rPr>
+          <w:rStyle w:val="Strong"/>
+          <w:rFonts w:eastAsiaTheme="majorEastAsia"/>
+        </w:rPr>
+        <w:t>Sort-Merge Join</w:t>
+      </w:r>
+      <w:r>
+        <w:t xml:space="preserve">. But during execution, Spark finds one side is small — AQE </w:t>
+      </w:r>
+      <w:r>
+        <w:rPr>
+          <w:rStyle w:val="Strong"/>
+          <w:rFonts w:eastAsiaTheme="majorEastAsia"/>
+        </w:rPr>
+        <w:t>switches</w:t>
+      </w:r>
+      <w:r>
+        <w:t xml:space="preserve"> to </w:t>
+      </w:r>
+      <w:r>
+        <w:rPr>
+          <w:rStyle w:val="Strong"/>
+          <w:rFonts w:eastAsiaTheme="majorEastAsia"/>
+        </w:rPr>
+        <w:t>Broadcast Join</w:t>
+      </w:r>
+      <w:r>
+        <w:t>, which is more efficient.</w:t>
+      </w:r>
+    </w:p>
+    <w:p>
+      <w:r>
+        <w:rPr>
+          <w:noProof/>
+        </w:rPr>
+        <w:pict w14:anchorId="1A957DE6">
+          <v:rect id="_x0000_i1025" alt="" style="width:451.3pt;height:.05pt;mso-width-percent:0;mso-height-percent:0;mso-width-percent:0;mso-height-percent:0" o:hralign="center" o:hrstd="t" o:hr="t" fillcolor="#a0a0a0" stroked="f"/>
+        </w:pict>
+      </w:r>
+    </w:p>
+    <w:p>
+      <w:pPr>
+        <w:pStyle w:val="Heading3"/>
+      </w:pPr>
+      <w:r>
+        <w:rPr>
+          <w:rFonts w:ascii="Apple Color Emoji" w:hAnsi="Apple Color Emoji" w:cs="Apple Color Emoji"/>
+        </w:rPr>
+        <w:t>✅</w:t>
+      </w:r>
+      <w:r>
+        <w:t xml:space="preserve"> </w:t>
+      </w:r>
+      <w:r>
+        <w:rPr>
+          <w:rStyle w:val="Strong"/>
+          <w:b w:val="0"/>
+          <w:bCs w:val="0"/>
+        </w:rPr>
+        <w:t>Benefits of AQE:</w:t>
+      </w:r>
+    </w:p>
+    <w:p>
+      <w:pPr>
+        <w:pStyle w:val="NormalWeb"/>
+        <w:numPr>
+          <w:ilvl w:val="0"/>
+          <w:numId w:val="23"/>
+        </w:numPr>
+      </w:pPr>
+      <w:r>
+        <w:t>Better performance without manual tuning</w:t>
+      </w:r>
+    </w:p>
+    <w:p>
+      <w:pPr>
+        <w:pStyle w:val="NormalWeb"/>
+        <w:numPr>
+          <w:ilvl w:val="0"/>
+          <w:numId w:val="23"/>
+        </w:numPr>
+      </w:pPr>
+      <w:r>
+        <w:t>Reduced impact of incorrect statistics</w:t>
+      </w:r>
+    </w:p>
+    <w:p>
+      <w:pPr>
+        <w:pStyle w:val="NormalWeb"/>
+        <w:numPr>
+          <w:ilvl w:val="0"/>
+          <w:numId w:val="23"/>
+        </w:numPr>
+      </w:pPr>
+      <w:r>
+        <w:t>Automatically handles data skew and partition imbalance</w:t>
       </w:r>
     </w:p>
     <w:p>
@@ -7819,6 +8589,155 @@
 <file path=word/numbering.xml><?xml version="1.0" encoding="utf-8"?>
 <w:numbering xmlns:wpc="http://schemas.microsoft.com/office/word/2010/wordprocessingCanvas" xmlns:cx="http://schemas.microsoft.com/office/drawing/2014/chartex" xmlns:cx1="http://schemas.microsoft.com/office/drawing/2015/9/8/chartex" xmlns:cx2="http://schemas.microsoft.com/office/drawing/2015/10/21/chartex" xmlns:cx3="http://schemas.microsoft.com/office/drawing/2016/5/9/chartex" xmlns:cx4="http://schemas.microsoft.com/office/drawing/2016/5/10/chartex" xmlns:cx5="http://schemas.microsoft.com/office/drawing/2016/5/11/chartex" xmlns:cx6="http://schemas.microsoft.com/office/drawing/2016/5/12/chartex" xmlns:cx7="http://schemas.microsoft.com/office/drawing/2016/5/13/chartex" xmlns:cx8="http://schemas.microsoft.com/office/drawing/2016/5/14/chartex" xmlns:mc="http://schemas.openxmlformats.org/markup-compatibility/2006" xmlns:aink="http://schemas.microsoft.com/office/drawing/2016/ink" xmlns:am3d="http://schemas.microsoft.com/office/drawing/2017/model3d" xmlns:o="urn:schemas-microsoft-com:office:office" xmlns:oel="http://schemas.microsoft.com/office/2019/extlst" xmlns:r="http://schemas.openxmlformats.org/officeDocument/2006/relationships" xmlns:m="http://schemas.openxmlformats.org/officeDocument/2006/math" xmlns:v="urn:schemas-microsoft-com:vml" xmlns:wp14="http://schemas.microsoft.com/office/word/2010/wordprocessingDrawing" xmlns:wp="http://schemas.openxmlformats.org/drawingml/2006/wordprocessingDrawing" xmlns:w10="urn:schemas-microsoft-com:office:word" xmlns:w="http://schemas.openxmlformats.org/wordprocessingml/2006/main" xmlns:w14="http://schemas.microsoft.com/office/word/2010/wordml" xmlns:w15="http://schemas.microsoft.com/office/word/2012/wordml" xmlns:w16cex="http://schemas.microsoft.com/office/word/2018/wordml/cex" xmlns:w16cid="http://schemas.microsoft.com/office/word/2016/wordml/cid" xmlns:w16="http://schemas.microsoft.com/office/word/2018/wordml" xmlns:w16sdtdh="http://schemas.microsoft.com/office/word/2020/wordml/sdtdatahash" xmlns:w16se="http://schemas.microsoft.com/office/word/2015/wordml/symex" xmlns:wpg="http://schemas.microsoft.com/office/word/2010/wordprocessingGroup" xmlns:wpi="http://schemas.microsoft.com/office/word/2010/wordprocessingInk" xmlns:wne="http://schemas.microsoft.com/office/word/2006/wordml" xmlns:wps="http://schemas.microsoft.com/office/word/2010/wordprocessingShape" mc:Ignorable="w14 w15 w16se w16cid w16 w16cex w16sdtdh wp14">
   <w:abstractNum w:abstractNumId="0" w15:restartNumberingAfterBreak="0">
+    <w:nsid w:val="00B54FCF"/>
+    <w:multiLevelType w:val="multilevel"/>
+    <w:tmpl w:val="1ABE734A"/>
+    <w:lvl w:ilvl="0">
+      <w:start w:val="1"/>
+      <w:numFmt w:val="bullet"/>
+      <w:lvlText w:val=""/>
+      <w:lvlJc w:val="left"/>
+      <w:pPr>
+        <w:tabs>
+          <w:tab w:val="num" w:pos="720"/>
+        </w:tabs>
+        <w:ind w:left="720" w:hanging="360"/>
+      </w:pPr>
+      <w:rPr>
+        <w:rFonts w:ascii="Symbol" w:hAnsi="Symbol" w:hint="default"/>
+        <w:sz w:val="20"/>
+      </w:rPr>
+    </w:lvl>
+    <w:lvl w:ilvl="1" w:tentative="1">
+      <w:start w:val="1"/>
+      <w:numFmt w:val="bullet"/>
+      <w:lvlText w:val="o"/>
+      <w:lvlJc w:val="left"/>
+      <w:pPr>
+        <w:tabs>
+          <w:tab w:val="num" w:pos="1440"/>
+        </w:tabs>
+        <w:ind w:left="1440" w:hanging="360"/>
+      </w:pPr>
+      <w:rPr>
+        <w:rFonts w:ascii="Courier New" w:hAnsi="Courier New" w:hint="default"/>
+        <w:sz w:val="20"/>
+      </w:rPr>
+    </w:lvl>
+    <w:lvl w:ilvl="2" w:tentative="1">
+      <w:start w:val="1"/>
+      <w:numFmt w:val="bullet"/>
+      <w:lvlText w:val=""/>
+      <w:lvlJc w:val="left"/>
+      <w:pPr>
+        <w:tabs>
+          <w:tab w:val="num" w:pos="2160"/>
+        </w:tabs>
+        <w:ind w:left="2160" w:hanging="360"/>
+      </w:pPr>
+      <w:rPr>
+        <w:rFonts w:ascii="Wingdings" w:hAnsi="Wingdings" w:hint="default"/>
+        <w:sz w:val="20"/>
+      </w:rPr>
+    </w:lvl>
+    <w:lvl w:ilvl="3" w:tentative="1">
+      <w:start w:val="1"/>
+      <w:numFmt w:val="bullet"/>
+      <w:lvlText w:val=""/>
+      <w:lvlJc w:val="left"/>
+      <w:pPr>
+        <w:tabs>
+          <w:tab w:val="num" w:pos="2880"/>
+        </w:tabs>
+        <w:ind w:left="2880" w:hanging="360"/>
+      </w:pPr>
+      <w:rPr>
+        <w:rFonts w:ascii="Wingdings" w:hAnsi="Wingdings" w:hint="default"/>
+        <w:sz w:val="20"/>
+      </w:rPr>
+    </w:lvl>
+    <w:lvl w:ilvl="4" w:tentative="1">
+      <w:start w:val="1"/>
+      <w:numFmt w:val="bullet"/>
+      <w:lvlText w:val=""/>
+      <w:lvlJc w:val="left"/>
+      <w:pPr>
+        <w:tabs>
+          <w:tab w:val="num" w:pos="3600"/>
+        </w:tabs>
+        <w:ind w:left="3600" w:hanging="360"/>
+      </w:pPr>
+      <w:rPr>
+        <w:rFonts w:ascii="Wingdings" w:hAnsi="Wingdings" w:hint="default"/>
+        <w:sz w:val="20"/>
+      </w:rPr>
+    </w:lvl>
+    <w:lvl w:ilvl="5" w:tentative="1">
+      <w:start w:val="1"/>
+      <w:numFmt w:val="bullet"/>
+      <w:lvlText w:val=""/>
+      <w:lvlJc w:val="left"/>
+      <w:pPr>
+        <w:tabs>
+          <w:tab w:val="num" w:pos="4320"/>
+        </w:tabs>
+        <w:ind w:left="4320" w:hanging="360"/>
+      </w:pPr>
+      <w:rPr>
+        <w:rFonts w:ascii="Wingdings" w:hAnsi="Wingdings" w:hint="default"/>
+        <w:sz w:val="20"/>
+      </w:rPr>
+    </w:lvl>
+    <w:lvl w:ilvl="6" w:tentative="1">
+      <w:start w:val="1"/>
+      <w:numFmt w:val="bullet"/>
+      <w:lvlText w:val=""/>
+      <w:lvlJc w:val="left"/>
+      <w:pPr>
+        <w:tabs>
+          <w:tab w:val="num" w:pos="5040"/>
+        </w:tabs>
+        <w:ind w:left="5040" w:hanging="360"/>
+      </w:pPr>
+      <w:rPr>
+        <w:rFonts w:ascii="Wingdings" w:hAnsi="Wingdings" w:hint="default"/>
+        <w:sz w:val="20"/>
+      </w:rPr>
+    </w:lvl>
+    <w:lvl w:ilvl="7" w:tentative="1">
+      <w:start w:val="1"/>
+      <w:numFmt w:val="bullet"/>
+      <w:lvlText w:val=""/>
+      <w:lvlJc w:val="left"/>
+      <w:pPr>
+        <w:tabs>
+          <w:tab w:val="num" w:pos="5760"/>
+        </w:tabs>
+        <w:ind w:left="5760" w:hanging="360"/>
+      </w:pPr>
+      <w:rPr>
+        <w:rFonts w:ascii="Wingdings" w:hAnsi="Wingdings" w:hint="default"/>
+        <w:sz w:val="20"/>
+      </w:rPr>
+    </w:lvl>
+    <w:lvl w:ilvl="8" w:tentative="1">
+      <w:start w:val="1"/>
+      <w:numFmt w:val="bullet"/>
+      <w:lvlText w:val=""/>
+      <w:lvlJc w:val="left"/>
+      <w:pPr>
+        <w:tabs>
+          <w:tab w:val="num" w:pos="6480"/>
+        </w:tabs>
+        <w:ind w:left="6480" w:hanging="360"/>
+      </w:pPr>
+      <w:rPr>
+        <w:rFonts w:ascii="Wingdings" w:hAnsi="Wingdings" w:hint="default"/>
+        <w:sz w:val="20"/>
+      </w:rPr>
+    </w:lvl>
+  </w:abstractNum>
+  <w:abstractNum w:abstractNumId="1" w15:restartNumberingAfterBreak="0">
     <w:nsid w:val="0B2C4B52"/>
     <w:multiLevelType w:val="multilevel"/>
     <w:tmpl w:val="8572CAFA"/>
@@ -7931,7 +8850,7 @@
       </w:pPr>
     </w:lvl>
   </w:abstractNum>
-  <w:abstractNum w:abstractNumId="1" w15:restartNumberingAfterBreak="0">
+  <w:abstractNum w:abstractNumId="2" w15:restartNumberingAfterBreak="0">
     <w:nsid w:val="0E2433BA"/>
     <w:multiLevelType w:val="multilevel"/>
     <w:tmpl w:val="65DC410E"/>
@@ -8080,7 +8999,7 @@
       </w:rPr>
     </w:lvl>
   </w:abstractNum>
-  <w:abstractNum w:abstractNumId="2" w15:restartNumberingAfterBreak="0">
+  <w:abstractNum w:abstractNumId="3" w15:restartNumberingAfterBreak="0">
     <w:nsid w:val="0FDC29D4"/>
     <w:multiLevelType w:val="multilevel"/>
     <w:tmpl w:val="D7BCED18"/>
@@ -8193,7 +9112,7 @@
       </w:pPr>
     </w:lvl>
   </w:abstractNum>
-  <w:abstractNum w:abstractNumId="3" w15:restartNumberingAfterBreak="0">
+  <w:abstractNum w:abstractNumId="4" w15:restartNumberingAfterBreak="0">
     <w:nsid w:val="13CE78C8"/>
     <w:multiLevelType w:val="multilevel"/>
     <w:tmpl w:val="C8B45FBC"/>
@@ -8342,7 +9261,7 @@
       </w:rPr>
     </w:lvl>
   </w:abstractNum>
-  <w:abstractNum w:abstractNumId="4" w15:restartNumberingAfterBreak="0">
+  <w:abstractNum w:abstractNumId="5" w15:restartNumberingAfterBreak="0">
     <w:nsid w:val="16DD54D5"/>
     <w:multiLevelType w:val="multilevel"/>
     <w:tmpl w:val="635AD852"/>
@@ -8491,7 +9410,7 @@
       </w:rPr>
     </w:lvl>
   </w:abstractNum>
-  <w:abstractNum w:abstractNumId="5" w15:restartNumberingAfterBreak="0">
+  <w:abstractNum w:abstractNumId="6" w15:restartNumberingAfterBreak="0">
     <w:nsid w:val="19FE6BA8"/>
     <w:multiLevelType w:val="multilevel"/>
     <w:tmpl w:val="B386C434"/>
@@ -8608,7 +9527,7 @@
       </w:pPr>
     </w:lvl>
   </w:abstractNum>
-  <w:abstractNum w:abstractNumId="6" w15:restartNumberingAfterBreak="0">
+  <w:abstractNum w:abstractNumId="7" w15:restartNumberingAfterBreak="0">
     <w:nsid w:val="1A851A56"/>
     <w:multiLevelType w:val="multilevel"/>
     <w:tmpl w:val="26A61BB6"/>
@@ -8757,7 +9676,7 @@
       </w:rPr>
     </w:lvl>
   </w:abstractNum>
-  <w:abstractNum w:abstractNumId="7" w15:restartNumberingAfterBreak="0">
+  <w:abstractNum w:abstractNumId="8" w15:restartNumberingAfterBreak="0">
     <w:nsid w:val="1C3018CB"/>
     <w:multiLevelType w:val="multilevel"/>
     <w:tmpl w:val="8DA810C2"/>
@@ -8906,7 +9825,7 @@
       </w:rPr>
     </w:lvl>
   </w:abstractNum>
-  <w:abstractNum w:abstractNumId="8" w15:restartNumberingAfterBreak="0">
+  <w:abstractNum w:abstractNumId="9" w15:restartNumberingAfterBreak="0">
     <w:nsid w:val="28270FAC"/>
     <w:multiLevelType w:val="multilevel"/>
     <w:tmpl w:val="D7B0078C"/>
@@ -9055,7 +9974,7 @@
       </w:rPr>
     </w:lvl>
   </w:abstractNum>
-  <w:abstractNum w:abstractNumId="9" w15:restartNumberingAfterBreak="0">
+  <w:abstractNum w:abstractNumId="10" w15:restartNumberingAfterBreak="0">
     <w:nsid w:val="2A3F768B"/>
     <w:multiLevelType w:val="multilevel"/>
     <w:tmpl w:val="2042FECE"/>
@@ -9204,7 +10123,7 @@
       </w:rPr>
     </w:lvl>
   </w:abstractNum>
-  <w:abstractNum w:abstractNumId="10" w15:restartNumberingAfterBreak="0">
+  <w:abstractNum w:abstractNumId="11" w15:restartNumberingAfterBreak="0">
     <w:nsid w:val="2C55640C"/>
     <w:multiLevelType w:val="multilevel"/>
     <w:tmpl w:val="DBAE2F8E"/>
@@ -9353,7 +10272,7 @@
       </w:rPr>
     </w:lvl>
   </w:abstractNum>
-  <w:abstractNum w:abstractNumId="11" w15:restartNumberingAfterBreak="0">
+  <w:abstractNum w:abstractNumId="12" w15:restartNumberingAfterBreak="0">
     <w:nsid w:val="32261ED1"/>
     <w:multiLevelType w:val="hybridMultilevel"/>
     <w:tmpl w:val="C66C92A6"/>
@@ -9466,7 +10385,7 @@
       </w:rPr>
     </w:lvl>
   </w:abstractNum>
-  <w:abstractNum w:abstractNumId="12" w15:restartNumberingAfterBreak="0">
+  <w:abstractNum w:abstractNumId="13" w15:restartNumberingAfterBreak="0">
     <w:nsid w:val="37591CDD"/>
     <w:multiLevelType w:val="multilevel"/>
     <w:tmpl w:val="1F9E4CC8"/>
@@ -9615,7 +10534,124 @@
       </w:rPr>
     </w:lvl>
   </w:abstractNum>
-  <w:abstractNum w:abstractNumId="13" w15:restartNumberingAfterBreak="0">
+  <w:abstractNum w:abstractNumId="14" w15:restartNumberingAfterBreak="0">
+    <w:nsid w:val="3D593BC4"/>
+    <w:multiLevelType w:val="multilevel"/>
+    <w:tmpl w:val="2B2A5ADA"/>
+    <w:lvl w:ilvl="0">
+      <w:start w:val="1"/>
+      <w:numFmt w:val="decimal"/>
+      <w:lvlText w:val="%1."/>
+      <w:lvlJc w:val="left"/>
+      <w:pPr>
+        <w:tabs>
+          <w:tab w:val="num" w:pos="720"/>
+        </w:tabs>
+        <w:ind w:left="720" w:hanging="360"/>
+      </w:pPr>
+    </w:lvl>
+    <w:lvl w:ilvl="1">
+      <w:start w:val="1"/>
+      <w:numFmt w:val="bullet"/>
+      <w:lvlText w:val="o"/>
+      <w:lvlJc w:val="left"/>
+      <w:pPr>
+        <w:tabs>
+          <w:tab w:val="num" w:pos="1440"/>
+        </w:tabs>
+        <w:ind w:left="1440" w:hanging="360"/>
+      </w:pPr>
+      <w:rPr>
+        <w:rFonts w:ascii="Courier New" w:hAnsi="Courier New" w:hint="default"/>
+        <w:sz w:val="20"/>
+      </w:rPr>
+    </w:lvl>
+    <w:lvl w:ilvl="2" w:tentative="1">
+      <w:start w:val="1"/>
+      <w:numFmt w:val="decimal"/>
+      <w:lvlText w:val="%3."/>
+      <w:lvlJc w:val="left"/>
+      <w:pPr>
+        <w:tabs>
+          <w:tab w:val="num" w:pos="2160"/>
+        </w:tabs>
+        <w:ind w:left="2160" w:hanging="360"/>
+      </w:pPr>
+    </w:lvl>
+    <w:lvl w:ilvl="3" w:tentative="1">
+      <w:start w:val="1"/>
+      <w:numFmt w:val="decimal"/>
+      <w:lvlText w:val="%4."/>
+      <w:lvlJc w:val="left"/>
+      <w:pPr>
+        <w:tabs>
+          <w:tab w:val="num" w:pos="2880"/>
+        </w:tabs>
+        <w:ind w:left="2880" w:hanging="360"/>
+      </w:pPr>
+    </w:lvl>
+    <w:lvl w:ilvl="4" w:tentative="1">
+      <w:start w:val="1"/>
+      <w:numFmt w:val="decimal"/>
+      <w:lvlText w:val="%5."/>
+      <w:lvlJc w:val="left"/>
+      <w:pPr>
+        <w:tabs>
+          <w:tab w:val="num" w:pos="3600"/>
+        </w:tabs>
+        <w:ind w:left="3600" w:hanging="360"/>
+      </w:pPr>
+    </w:lvl>
+    <w:lvl w:ilvl="5" w:tentative="1">
+      <w:start w:val="1"/>
+      <w:numFmt w:val="decimal"/>
+      <w:lvlText w:val="%6."/>
+      <w:lvlJc w:val="left"/>
+      <w:pPr>
+        <w:tabs>
+          <w:tab w:val="num" w:pos="4320"/>
+        </w:tabs>
+        <w:ind w:left="4320" w:hanging="360"/>
+      </w:pPr>
+    </w:lvl>
+    <w:lvl w:ilvl="6" w:tentative="1">
+      <w:start w:val="1"/>
+      <w:numFmt w:val="decimal"/>
+      <w:lvlText w:val="%7."/>
+      <w:lvlJc w:val="left"/>
+      <w:pPr>
+        <w:tabs>
+          <w:tab w:val="num" w:pos="5040"/>
+        </w:tabs>
+        <w:ind w:left="5040" w:hanging="360"/>
+      </w:pPr>
+    </w:lvl>
+    <w:lvl w:ilvl="7" w:tentative="1">
+      <w:start w:val="1"/>
+      <w:numFmt w:val="decimal"/>
+      <w:lvlText w:val="%8."/>
+      <w:lvlJc w:val="left"/>
+      <w:pPr>
+        <w:tabs>
+          <w:tab w:val="num" w:pos="5760"/>
+        </w:tabs>
+        <w:ind w:left="5760" w:hanging="360"/>
+      </w:pPr>
+    </w:lvl>
+    <w:lvl w:ilvl="8" w:tentative="1">
+      <w:start w:val="1"/>
+      <w:numFmt w:val="decimal"/>
+      <w:lvlText w:val="%9."/>
+      <w:lvlJc w:val="left"/>
+      <w:pPr>
+        <w:tabs>
+          <w:tab w:val="num" w:pos="6480"/>
+        </w:tabs>
+        <w:ind w:left="6480" w:hanging="360"/>
+      </w:pPr>
+    </w:lvl>
+  </w:abstractNum>
+  <w:abstractNum w:abstractNumId="15" w15:restartNumberingAfterBreak="0">
     <w:nsid w:val="4D091977"/>
     <w:multiLevelType w:val="multilevel"/>
     <w:tmpl w:val="49641584"/>
@@ -9764,7 +10800,7 @@
       </w:rPr>
     </w:lvl>
   </w:abstractNum>
-  <w:abstractNum w:abstractNumId="14" w15:restartNumberingAfterBreak="0">
+  <w:abstractNum w:abstractNumId="16" w15:restartNumberingAfterBreak="0">
     <w:nsid w:val="51E759D7"/>
     <w:multiLevelType w:val="multilevel"/>
     <w:tmpl w:val="B0FEAEE6"/>
@@ -9909,7 +10945,7 @@
       </w:rPr>
     </w:lvl>
   </w:abstractNum>
-  <w:abstractNum w:abstractNumId="15" w15:restartNumberingAfterBreak="0">
+  <w:abstractNum w:abstractNumId="17" w15:restartNumberingAfterBreak="0">
     <w:nsid w:val="5785449F"/>
     <w:multiLevelType w:val="multilevel"/>
     <w:tmpl w:val="93663F22"/>
@@ -10058,7 +11094,7 @@
       </w:rPr>
     </w:lvl>
   </w:abstractNum>
-  <w:abstractNum w:abstractNumId="16" w15:restartNumberingAfterBreak="0">
+  <w:abstractNum w:abstractNumId="18" w15:restartNumberingAfterBreak="0">
     <w:nsid w:val="57C86B37"/>
     <w:multiLevelType w:val="multilevel"/>
     <w:tmpl w:val="BEFAEFEA"/>
@@ -10207,7 +11243,7 @@
       </w:rPr>
     </w:lvl>
   </w:abstractNum>
-  <w:abstractNum w:abstractNumId="17" w15:restartNumberingAfterBreak="0">
+  <w:abstractNum w:abstractNumId="19" w15:restartNumberingAfterBreak="0">
     <w:nsid w:val="646421D9"/>
     <w:multiLevelType w:val="hybridMultilevel"/>
     <w:tmpl w:val="5CDE36E0"/>
@@ -10320,7 +11356,7 @@
       </w:rPr>
     </w:lvl>
   </w:abstractNum>
-  <w:abstractNum w:abstractNumId="18" w15:restartNumberingAfterBreak="0">
+  <w:abstractNum w:abstractNumId="20" w15:restartNumberingAfterBreak="0">
     <w:nsid w:val="6F166386"/>
     <w:multiLevelType w:val="multilevel"/>
     <w:tmpl w:val="947A7F88"/>
@@ -10465,7 +11501,7 @@
       </w:rPr>
     </w:lvl>
   </w:abstractNum>
-  <w:abstractNum w:abstractNumId="19" w15:restartNumberingAfterBreak="0">
+  <w:abstractNum w:abstractNumId="21" w15:restartNumberingAfterBreak="0">
     <w:nsid w:val="741D3C37"/>
     <w:multiLevelType w:val="multilevel"/>
     <w:tmpl w:val="74D201D6"/>
@@ -10578,7 +11614,7 @@
       </w:pPr>
     </w:lvl>
   </w:abstractNum>
-  <w:abstractNum w:abstractNumId="20" w15:restartNumberingAfterBreak="0">
+  <w:abstractNum w:abstractNumId="22" w15:restartNumberingAfterBreak="0">
     <w:nsid w:val="7AA4329A"/>
     <w:multiLevelType w:val="multilevel"/>
     <w:tmpl w:val="F796D0E2"/>
@@ -10728,67 +11764,73 @@
     </w:lvl>
   </w:abstractNum>
   <w:num w:numId="1" w16cid:durableId="188875480">
+    <w:abstractNumId w:val="4"/>
+  </w:num>
+  <w:num w:numId="2" w16cid:durableId="625887315">
+    <w:abstractNumId w:val="17"/>
+  </w:num>
+  <w:num w:numId="3" w16cid:durableId="1441684663">
+    <w:abstractNumId w:val="15"/>
+  </w:num>
+  <w:num w:numId="4" w16cid:durableId="22445314">
+    <w:abstractNumId w:val="20"/>
+  </w:num>
+  <w:num w:numId="5" w16cid:durableId="489516673">
+    <w:abstractNumId w:val="5"/>
+  </w:num>
+  <w:num w:numId="6" w16cid:durableId="701513804">
+    <w:abstractNumId w:val="16"/>
+  </w:num>
+  <w:num w:numId="7" w16cid:durableId="183711259">
+    <w:abstractNumId w:val="2"/>
+  </w:num>
+  <w:num w:numId="8" w16cid:durableId="1320961561">
+    <w:abstractNumId w:val="18"/>
+  </w:num>
+  <w:num w:numId="9" w16cid:durableId="1555191916">
+    <w:abstractNumId w:val="6"/>
+  </w:num>
+  <w:num w:numId="10" w16cid:durableId="1028679599">
     <w:abstractNumId w:val="3"/>
   </w:num>
-  <w:num w:numId="2" w16cid:durableId="625887315">
-    <w:abstractNumId w:val="15"/>
+  <w:num w:numId="11" w16cid:durableId="1996758073">
+    <w:abstractNumId w:val="9"/>
   </w:num>
-  <w:num w:numId="3" w16cid:durableId="1441684663">
+  <w:num w:numId="12" w16cid:durableId="360713940">
     <w:abstractNumId w:val="13"/>
   </w:num>
-  <w:num w:numId="4" w16cid:durableId="22445314">
-    <w:abstractNumId w:val="18"/>
+  <w:num w:numId="13" w16cid:durableId="1815951575">
+    <w:abstractNumId w:val="21"/>
   </w:num>
-  <w:num w:numId="5" w16cid:durableId="489516673">
-    <w:abstractNumId w:val="4"/>
+  <w:num w:numId="14" w16cid:durableId="2129009042">
+    <w:abstractNumId w:val="22"/>
   </w:num>
-  <w:num w:numId="6" w16cid:durableId="701513804">
+  <w:num w:numId="15" w16cid:durableId="912659853">
+    <w:abstractNumId w:val="1"/>
+  </w:num>
+  <w:num w:numId="16" w16cid:durableId="1472097689">
+    <w:abstractNumId w:val="10"/>
+  </w:num>
+  <w:num w:numId="17" w16cid:durableId="346445196">
+    <w:abstractNumId w:val="8"/>
+  </w:num>
+  <w:num w:numId="18" w16cid:durableId="1809401068">
+    <w:abstractNumId w:val="11"/>
+  </w:num>
+  <w:num w:numId="19" w16cid:durableId="1075591729">
+    <w:abstractNumId w:val="12"/>
+  </w:num>
+  <w:num w:numId="20" w16cid:durableId="1731229709">
+    <w:abstractNumId w:val="19"/>
+  </w:num>
+  <w:num w:numId="21" w16cid:durableId="722799766">
+    <w:abstractNumId w:val="7"/>
+  </w:num>
+  <w:num w:numId="22" w16cid:durableId="1767916997">
     <w:abstractNumId w:val="14"/>
   </w:num>
-  <w:num w:numId="7" w16cid:durableId="183711259">
-    <w:abstractNumId w:val="1"/>
-  </w:num>
-  <w:num w:numId="8" w16cid:durableId="1320961561">
-    <w:abstractNumId w:val="16"/>
-  </w:num>
-  <w:num w:numId="9" w16cid:durableId="1555191916">
-    <w:abstractNumId w:val="5"/>
-  </w:num>
-  <w:num w:numId="10" w16cid:durableId="1028679599">
-    <w:abstractNumId w:val="2"/>
-  </w:num>
-  <w:num w:numId="11" w16cid:durableId="1996758073">
-    <w:abstractNumId w:val="8"/>
-  </w:num>
-  <w:num w:numId="12" w16cid:durableId="360713940">
-    <w:abstractNumId w:val="12"/>
-  </w:num>
-  <w:num w:numId="13" w16cid:durableId="1815951575">
-    <w:abstractNumId w:val="19"/>
-  </w:num>
-  <w:num w:numId="14" w16cid:durableId="2129009042">
-    <w:abstractNumId w:val="20"/>
-  </w:num>
-  <w:num w:numId="15" w16cid:durableId="912659853">
+  <w:num w:numId="23" w16cid:durableId="875505840">
     <w:abstractNumId w:val="0"/>
-  </w:num>
-  <w:num w:numId="16" w16cid:durableId="1472097689">
-    <w:abstractNumId w:val="9"/>
-  </w:num>
-  <w:num w:numId="17" w16cid:durableId="346445196">
-    <w:abstractNumId w:val="7"/>
-  </w:num>
-  <w:num w:numId="18" w16cid:durableId="1809401068">
-    <w:abstractNumId w:val="10"/>
-  </w:num>
-  <w:num w:numId="19" w16cid:durableId="1075591729">
-    <w:abstractNumId w:val="11"/>
-  </w:num>
-  <w:num w:numId="20" w16cid:durableId="1731229709">
-    <w:abstractNumId w:val="17"/>
-  </w:num>
-  <w:num w:numId="21" w16cid:durableId="722799766">
-    <w:abstractNumId w:val="6"/>
   </w:num>
 </w:numbering>
 </file>
@@ -11814,6 +12856,11 @@
     <w:basedOn w:val="DefaultParagraphFont"/>
     <w:rsid w:val="00800194"/>
   </w:style>
+  <w:style w:type="character" w:customStyle="1" w:styleId="hljs-builtin">
+    <w:name w:val="hljs-built_in"/>
+    <w:basedOn w:val="DefaultParagraphFont"/>
+    <w:rsid w:val="00D82259"/>
+  </w:style>
 </w:styles>
 </file>
 

</xml_diff>